<commit_message>
add get audio api details
</commit_message>
<xml_diff>
--- a/API document.docx
+++ b/API document.docx
@@ -11889,30 +11889,1924 @@
     </w:p>
     <w:p>
       <w:pPr>
-        <w:rPr>
-          <w:rFonts w:ascii="Consolas" w:eastAsia="Times New Roman" w:hAnsi="Consolas" w:cs="Courier New"/>
-          <w:b/>
-          <w:bCs/>
-          <w:kern w:val="0"/>
-          <w:sz w:val="18"/>
-          <w:szCs w:val="18"/>
-          <w14:ligatures w14:val="none"/>
-        </w:rPr>
-      </w:pPr>
-      <w:r>
-        <w:rPr>
-          <w:rFonts w:ascii="Consolas" w:eastAsia="Times New Roman" w:hAnsi="Consolas" w:cs="Courier New"/>
-          <w:b/>
-          <w:bCs/>
-          <w:color w:val="FFFFFF"/>
-          <w:kern w:val="0"/>
-          <w:sz w:val="18"/>
-          <w:szCs w:val="18"/>
-          <w14:ligatures w14:val="none"/>
+        <w:pStyle w:val="HTMLPreformatted"/>
+        <w:shd w:val="clear" w:color="auto" w:fill="333333"/>
+        <w:rPr>
+          <w:b/>
+          <w:bCs/>
+          <w:color w:val="FFFFFF"/>
+          <w:sz w:val="18"/>
+          <w:szCs w:val="18"/>
+        </w:rPr>
+      </w:pPr>
+      <w:r>
+        <w:rPr>
+          <w:b/>
+          <w:bCs/>
+          <w:color w:val="FFFFFF"/>
+          <w:sz w:val="18"/>
+          <w:szCs w:val="18"/>
         </w:rPr>
         <w:lastRenderedPageBreak/>
+        <w:t>http://127.0.0.1:8081/getaudiophonetics</w:t>
+      </w:r>
+    </w:p>
+    <w:p>
+      <w:pPr>
+        <w:pStyle w:val="Heading4"/>
+        <w:spacing w:before="0"/>
+        <w:rPr>
+          <w:rFonts w:ascii="Arial" w:hAnsi="Arial" w:cs="Arial"/>
+          <w:color w:val="3B4151"/>
+          <w:sz w:val="21"/>
+          <w:szCs w:val="21"/>
+        </w:rPr>
+      </w:pPr>
+    </w:p>
+    <w:p>
+      <w:pPr>
+        <w:pStyle w:val="Heading4"/>
+        <w:spacing w:before="0"/>
+        <w:rPr>
+          <w:rFonts w:ascii="Arial" w:hAnsi="Arial" w:cs="Arial"/>
+          <w:color w:val="3B4151"/>
+          <w:sz w:val="21"/>
+          <w:szCs w:val="21"/>
+        </w:rPr>
+      </w:pPr>
+    </w:p>
+    <w:p>
+      <w:pPr>
+        <w:pStyle w:val="Heading4"/>
+        <w:spacing w:before="0"/>
+        <w:rPr>
+          <w:rFonts w:ascii="Arial" w:hAnsi="Arial" w:cs="Arial"/>
+          <w:color w:val="3B4151"/>
+          <w:sz w:val="21"/>
+          <w:szCs w:val="21"/>
+        </w:rPr>
+      </w:pPr>
+      <w:r>
+        <w:rPr>
+          <w:rFonts w:ascii="Arial" w:hAnsi="Arial" w:cs="Arial"/>
+          <w:color w:val="3B4151"/>
+          <w:sz w:val="21"/>
+          <w:szCs w:val="21"/>
+        </w:rPr>
+        <w:t>Request body</w:t>
+      </w:r>
+    </w:p>
+    <w:p>
+      <w:pPr>
+        <w:rPr>
+          <w:rFonts w:ascii="Arial" w:hAnsi="Arial" w:cs="Arial"/>
+          <w:color w:val="3B4151"/>
+          <w:sz w:val="27"/>
+          <w:szCs w:val="27"/>
+        </w:rPr>
+      </w:pPr>
+      <w:r>
+        <w:rPr>
+          <w:rFonts w:ascii="Arial" w:hAnsi="Arial" w:cs="Arial"/>
+          <w:color w:val="3B4151"/>
+          <w:sz w:val="27"/>
+          <w:szCs w:val="27"/>
+        </w:rPr>
+        <w:t>application/json</w:t>
+      </w:r>
+    </w:p>
+    <w:p>
+      <w:pPr>
+        <w:pStyle w:val="tabitem"/>
+        <w:numPr>
+          <w:ilvl w:val="0"/>
+          <w:numId w:val="2"/>
+        </w:numPr>
+        <w:rPr>
+          <w:rFonts w:ascii="Arial" w:hAnsi="Arial" w:cs="Arial"/>
+          <w:b/>
+          <w:bCs/>
+          <w:color w:val="3B4151"/>
+          <w:sz w:val="18"/>
+          <w:szCs w:val="18"/>
+        </w:rPr>
+      </w:pPr>
+      <w:r>
+        <w:rPr>
+          <w:rFonts w:ascii="Arial" w:hAnsi="Arial" w:cs="Arial"/>
+          <w:b/>
+          <w:bCs/>
+          <w:color w:val="3B4151"/>
+          <w:sz w:val="18"/>
+          <w:szCs w:val="18"/>
+        </w:rPr>
+        <w:t>Example Value</w:t>
+      </w:r>
+    </w:p>
+    <w:p>
+      <w:pPr>
+        <w:pStyle w:val="tabitem"/>
+        <w:numPr>
+          <w:ilvl w:val="0"/>
+          <w:numId w:val="2"/>
+        </w:numPr>
+        <w:rPr>
+          <w:rFonts w:ascii="Arial" w:hAnsi="Arial" w:cs="Arial"/>
+          <w:color w:val="3B4151"/>
+          <w:sz w:val="18"/>
+          <w:szCs w:val="18"/>
+        </w:rPr>
+      </w:pPr>
+      <w:r>
+        <w:rPr>
+          <w:rFonts w:ascii="Arial" w:hAnsi="Arial" w:cs="Arial"/>
+          <w:color w:val="3B4151"/>
+          <w:sz w:val="18"/>
+          <w:szCs w:val="18"/>
+        </w:rPr>
+        <w:t>Schema</w:t>
+      </w:r>
+    </w:p>
+    <w:p>
+      <w:pPr>
+        <w:pStyle w:val="HTMLPreformatted"/>
+        <w:shd w:val="clear" w:color="auto" w:fill="333333"/>
+        <w:wordWrap w:val="0"/>
+        <w:rPr>
+          <w:rStyle w:val="HTMLCode"/>
+          <w:rFonts w:ascii="Consolas" w:hAnsi="Consolas"/>
+          <w:b/>
+          <w:bCs/>
+          <w:color w:val="FFFFFF"/>
+          <w:sz w:val="18"/>
+          <w:szCs w:val="18"/>
+        </w:rPr>
+      </w:pPr>
+      <w:r>
+        <w:rPr>
+          <w:rStyle w:val="HTMLCode"/>
+          <w:rFonts w:ascii="Consolas" w:hAnsi="Consolas"/>
+          <w:b/>
+          <w:bCs/>
+          <w:color w:val="FFFFFF"/>
+          <w:sz w:val="18"/>
+          <w:szCs w:val="18"/>
+        </w:rPr>
+        <w:t>{</w:t>
+      </w:r>
+    </w:p>
+    <w:p>
+      <w:pPr>
+        <w:pStyle w:val="HTMLPreformatted"/>
+        <w:shd w:val="clear" w:color="auto" w:fill="333333"/>
+        <w:wordWrap w:val="0"/>
+        <w:rPr>
+          <w:rStyle w:val="HTMLCode"/>
+          <w:rFonts w:ascii="Consolas" w:hAnsi="Consolas"/>
+          <w:b/>
+          <w:bCs/>
+          <w:color w:val="FFFFFF"/>
+          <w:sz w:val="18"/>
+          <w:szCs w:val="18"/>
+        </w:rPr>
+      </w:pPr>
+      <w:r>
+        <w:rPr>
+          <w:rStyle w:val="HTMLCode"/>
+          <w:rFonts w:ascii="Consolas" w:hAnsi="Consolas"/>
+          <w:b/>
+          <w:bCs/>
+          <w:color w:val="FFFFFF"/>
+          <w:sz w:val="18"/>
+          <w:szCs w:val="18"/>
+        </w:rPr>
+        <w:t xml:space="preserve">  </w:t>
+      </w:r>
+      <w:r>
+        <w:rPr>
+          <w:rStyle w:val="hljs-attr"/>
+          <w:rFonts w:ascii="Consolas" w:hAnsi="Consolas"/>
+          <w:b/>
+          <w:bCs/>
+          <w:color w:val="FFFFFF"/>
+          <w:sz w:val="18"/>
+          <w:szCs w:val="18"/>
+        </w:rPr>
+        <w:t>"phonetics_name"</w:t>
+      </w:r>
+      <w:r>
+        <w:rPr>
+          <w:rStyle w:val="HTMLCode"/>
+          <w:rFonts w:ascii="Consolas" w:hAnsi="Consolas"/>
+          <w:b/>
+          <w:bCs/>
+          <w:color w:val="FFFFFF"/>
+          <w:sz w:val="18"/>
+          <w:szCs w:val="18"/>
+        </w:rPr>
+        <w:t xml:space="preserve">: </w:t>
+      </w:r>
+      <w:r>
+        <w:rPr>
+          <w:rStyle w:val="HTMLCode"/>
+          <w:rFonts w:ascii="Consolas" w:hAnsi="Consolas"/>
+          <w:b/>
+          <w:bCs/>
+          <w:color w:val="A2FCA2"/>
+          <w:sz w:val="18"/>
+          <w:szCs w:val="18"/>
+        </w:rPr>
+        <w:t>"</w:t>
+      </w:r>
+      <w:r>
+        <w:rPr>
+          <w:rStyle w:val="HTMLCode"/>
+          <w:rFonts w:ascii="Consolas" w:hAnsi="Consolas"/>
+          <w:b/>
+          <w:bCs/>
+          <w:color w:val="A2FCA2"/>
+          <w:sz w:val="18"/>
+          <w:szCs w:val="18"/>
+        </w:rPr>
+        <w:t>wins-ton</w:t>
+      </w:r>
+      <w:r>
+        <w:rPr>
+          <w:rStyle w:val="HTMLCode"/>
+          <w:rFonts w:ascii="Consolas" w:hAnsi="Consolas"/>
+          <w:b/>
+          <w:bCs/>
+          <w:color w:val="A2FCA2"/>
+          <w:sz w:val="18"/>
+          <w:szCs w:val="18"/>
+        </w:rPr>
+        <w:t>"</w:t>
+      </w:r>
+    </w:p>
+    <w:p>
+      <w:pPr>
+        <w:pStyle w:val="HTMLPreformatted"/>
+        <w:shd w:val="clear" w:color="auto" w:fill="333333"/>
+        <w:rPr>
+          <w:b/>
+          <w:bCs/>
+          <w:color w:val="FFFFFF"/>
+          <w:sz w:val="18"/>
+          <w:szCs w:val="18"/>
+        </w:rPr>
+      </w:pPr>
+      <w:r>
+        <w:rPr>
+          <w:rStyle w:val="HTMLCode"/>
+          <w:rFonts w:ascii="Consolas" w:hAnsi="Consolas"/>
+          <w:b/>
+          <w:bCs/>
+          <w:color w:val="FFFFFF"/>
+          <w:sz w:val="18"/>
+          <w:szCs w:val="18"/>
+        </w:rPr>
         <w:t>}</w:t>
       </w:r>
+    </w:p>
+    <w:p>
+      <w:pPr>
+        <w:rPr>
+          <w:rFonts w:ascii="Consolas" w:eastAsia="Times New Roman" w:hAnsi="Consolas" w:cs="Courier New"/>
+          <w:b/>
+          <w:bCs/>
+          <w:color w:val="FFFFFF"/>
+          <w:kern w:val="0"/>
+          <w:sz w:val="18"/>
+          <w:szCs w:val="18"/>
+          <w14:ligatures w14:val="none"/>
+        </w:rPr>
+      </w:pPr>
+      <w:r>
+        <w:rPr>
+          <w:rFonts w:ascii="Consolas" w:eastAsia="Times New Roman" w:hAnsi="Consolas" w:cs="Courier New"/>
+          <w:b/>
+          <w:bCs/>
+          <w:color w:val="FFFFFF"/>
+          <w:kern w:val="0"/>
+          <w:sz w:val="18"/>
+          <w:szCs w:val="18"/>
+          <w14:ligatures w14:val="none"/>
+        </w:rPr>
+        <w:t>}</w:t>
+      </w:r>
+    </w:p>
+    <w:p>
+      <w:pPr>
+        <w:rPr>
+          <w:rFonts w:ascii="Consolas" w:eastAsia="Times New Roman" w:hAnsi="Consolas" w:cs="Courier New"/>
+          <w:b/>
+          <w:bCs/>
+          <w:kern w:val="0"/>
+          <w:sz w:val="18"/>
+          <w:szCs w:val="18"/>
+          <w14:ligatures w14:val="none"/>
+        </w:rPr>
+      </w:pPr>
+      <w:r>
+        <w:rPr>
+          <w:rFonts w:ascii="Consolas" w:eastAsia="Times New Roman" w:hAnsi="Consolas" w:cs="Courier New"/>
+          <w:b/>
+          <w:bCs/>
+          <w:kern w:val="0"/>
+          <w:sz w:val="18"/>
+          <w:szCs w:val="18"/>
+          <w14:ligatures w14:val="none"/>
+        </w:rPr>
+        <w:t>Response will stream the audio directly, just return the steam.</w:t>
+      </w:r>
+    </w:p>
+    <w:p>
+      <w:pPr>
+        <w:rPr>
+          <w:rFonts w:ascii="Consolas" w:eastAsia="Times New Roman" w:hAnsi="Consolas" w:cs="Courier New"/>
+          <w:b/>
+          <w:bCs/>
+          <w:kern w:val="0"/>
+          <w:sz w:val="18"/>
+          <w:szCs w:val="18"/>
+          <w14:ligatures w14:val="none"/>
+        </w:rPr>
+      </w:pPr>
+    </w:p>
+    <w:p>
+      <w:pPr>
+        <w:rPr>
+          <w:rFonts w:ascii="Consolas" w:eastAsia="Times New Roman" w:hAnsi="Consolas" w:cs="Courier New"/>
+          <w:b/>
+          <w:bCs/>
+          <w:kern w:val="0"/>
+          <w:sz w:val="18"/>
+          <w:szCs w:val="18"/>
+          <w14:ligatures w14:val="none"/>
+        </w:rPr>
+      </w:pPr>
+      <w:r>
+        <w:rPr>
+          <w:rFonts w:ascii="Consolas" w:eastAsia="Times New Roman" w:hAnsi="Consolas" w:cs="Courier New"/>
+          <w:b/>
+          <w:bCs/>
+          <w:kern w:val="0"/>
+          <w:sz w:val="18"/>
+          <w:szCs w:val="18"/>
+          <w14:ligatures w14:val="none"/>
+        </w:rPr>
+        <w:t>Below is the code that might help you see what we are sending</w:t>
+      </w:r>
+      <w:r>
+        <w:rPr>
+          <w:rFonts w:ascii="Consolas" w:eastAsia="Times New Roman" w:hAnsi="Consolas" w:cs="Courier New"/>
+          <w:b/>
+          <w:bCs/>
+          <w:kern w:val="0"/>
+          <w:sz w:val="18"/>
+          <w:szCs w:val="18"/>
+          <w14:ligatures w14:val="none"/>
+        </w:rPr>
+        <w:br/>
+      </w:r>
+    </w:p>
+    <w:p>
+      <w:pPr>
+        <w:rPr>
+          <w:rFonts w:ascii="Consolas" w:eastAsia="Times New Roman" w:hAnsi="Consolas" w:cs="Courier New"/>
+          <w:b/>
+          <w:bCs/>
+          <w:kern w:val="0"/>
+          <w:sz w:val="18"/>
+          <w:szCs w:val="18"/>
+          <w14:ligatures w14:val="none"/>
+        </w:rPr>
+      </w:pPr>
+      <w:r>
+        <w:rPr>
+          <w:rFonts w:ascii="Consolas" w:eastAsia="Times New Roman" w:hAnsi="Consolas" w:cs="Courier New"/>
+          <w:b/>
+          <w:bCs/>
+          <w:kern w:val="0"/>
+          <w:sz w:val="18"/>
+          <w:szCs w:val="18"/>
+          <w14:ligatures w14:val="none"/>
+        </w:rPr>
+        <w:t>HTML</w:t>
+      </w:r>
+      <w:r>
+        <w:rPr>
+          <w:rFonts w:ascii="Consolas" w:eastAsia="Times New Roman" w:hAnsi="Consolas" w:cs="Courier New"/>
+          <w:b/>
+          <w:bCs/>
+          <w:kern w:val="0"/>
+          <w:sz w:val="18"/>
+          <w:szCs w:val="18"/>
+          <w14:ligatures w14:val="none"/>
+        </w:rPr>
+        <w:br/>
+      </w:r>
+      <w:r>
+        <w:rPr>
+          <w:rFonts w:ascii="Consolas" w:eastAsia="Times New Roman" w:hAnsi="Consolas" w:cs="Courier New"/>
+          <w:b/>
+          <w:bCs/>
+          <w:kern w:val="0"/>
+          <w:sz w:val="18"/>
+          <w:szCs w:val="18"/>
+          <w14:ligatures w14:val="none"/>
+        </w:rPr>
+        <w:t>&lt;audio id="audioPlayer" controls&gt;</w:t>
+      </w:r>
+    </w:p>
+    <w:p>
+      <w:pPr>
+        <w:spacing w:after="0" w:line="240" w:lineRule="auto"/>
+        <w:rPr>
+          <w:rFonts w:ascii="Consolas" w:eastAsia="Times New Roman" w:hAnsi="Consolas" w:cs="Courier New"/>
+          <w:b/>
+          <w:bCs/>
+          <w:kern w:val="0"/>
+          <w:sz w:val="18"/>
+          <w:szCs w:val="18"/>
+          <w14:ligatures w14:val="none"/>
+        </w:rPr>
+      </w:pPr>
+      <w:r>
+        <w:rPr>
+          <w:rFonts w:ascii="Consolas" w:eastAsia="Times New Roman" w:hAnsi="Consolas" w:cs="Courier New"/>
+          <w:b/>
+          <w:bCs/>
+          <w:kern w:val="0"/>
+          <w:sz w:val="18"/>
+          <w:szCs w:val="18"/>
+          <w14:ligatures w14:val="none"/>
+        </w:rPr>
+        <w:t xml:space="preserve">  Your browser does not support the audio element.</w:t>
+      </w:r>
+    </w:p>
+    <w:p>
+      <w:pPr>
+        <w:rPr>
+          <w:rFonts w:ascii="Consolas" w:eastAsia="Times New Roman" w:hAnsi="Consolas" w:cs="Courier New"/>
+          <w:b/>
+          <w:bCs/>
+          <w:kern w:val="0"/>
+          <w:sz w:val="18"/>
+          <w:szCs w:val="18"/>
+          <w14:ligatures w14:val="none"/>
+        </w:rPr>
+      </w:pPr>
+      <w:r>
+        <w:rPr>
+          <w:rFonts w:ascii="Consolas" w:eastAsia="Times New Roman" w:hAnsi="Consolas" w:cs="Courier New"/>
+          <w:b/>
+          <w:bCs/>
+          <w:kern w:val="0"/>
+          <w:sz w:val="18"/>
+          <w:szCs w:val="18"/>
+          <w14:ligatures w14:val="none"/>
+        </w:rPr>
+        <w:t>&lt;/audio&gt;</w:t>
+      </w:r>
+    </w:p>
+    <w:p>
+      <w:pPr>
+        <w:rPr>
+          <w:rFonts w:ascii="Consolas" w:eastAsia="Times New Roman" w:hAnsi="Consolas" w:cs="Courier New"/>
+          <w:b/>
+          <w:bCs/>
+          <w:kern w:val="0"/>
+          <w:sz w:val="18"/>
+          <w:szCs w:val="18"/>
+          <w14:ligatures w14:val="none"/>
+        </w:rPr>
+      </w:pPr>
+    </w:p>
+    <w:p>
+      <w:pPr>
+        <w:rPr>
+          <w:rFonts w:ascii="Consolas" w:eastAsia="Times New Roman" w:hAnsi="Consolas" w:cs="Courier New"/>
+          <w:b/>
+          <w:bCs/>
+          <w:kern w:val="0"/>
+          <w:sz w:val="18"/>
+          <w:szCs w:val="18"/>
+          <w14:ligatures w14:val="none"/>
+        </w:rPr>
+      </w:pPr>
+      <w:r>
+        <w:rPr>
+          <w:rFonts w:ascii="Consolas" w:eastAsia="Times New Roman" w:hAnsi="Consolas" w:cs="Courier New"/>
+          <w:b/>
+          <w:bCs/>
+          <w:kern w:val="0"/>
+          <w:sz w:val="18"/>
+          <w:szCs w:val="18"/>
+          <w14:ligatures w14:val="none"/>
+        </w:rPr>
+        <w:t>Javascript/typescript</w:t>
+      </w:r>
+      <w:r>
+        <w:rPr>
+          <w:rFonts w:ascii="Consolas" w:eastAsia="Times New Roman" w:hAnsi="Consolas" w:cs="Courier New"/>
+          <w:b/>
+          <w:bCs/>
+          <w:kern w:val="0"/>
+          <w:sz w:val="18"/>
+          <w:szCs w:val="18"/>
+          <w14:ligatures w14:val="none"/>
+        </w:rPr>
+        <w:br/>
+      </w:r>
+      <w:r>
+        <w:rPr>
+          <w:rFonts w:ascii="Consolas" w:eastAsia="Times New Roman" w:hAnsi="Consolas" w:cs="Courier New"/>
+          <w:b/>
+          <w:bCs/>
+          <w:kern w:val="0"/>
+          <w:sz w:val="18"/>
+          <w:szCs w:val="18"/>
+          <w14:ligatures w14:val="none"/>
+        </w:rPr>
+        <w:t>const audioPlayer = document.getElementById('audioPlayer');</w:t>
+      </w:r>
+    </w:p>
+    <w:p>
+      <w:pPr>
+        <w:rPr>
+          <w:rFonts w:ascii="Consolas" w:eastAsia="Times New Roman" w:hAnsi="Consolas" w:cs="Courier New"/>
+          <w:b/>
+          <w:bCs/>
+          <w:kern w:val="0"/>
+          <w:sz w:val="18"/>
+          <w:szCs w:val="18"/>
+          <w14:ligatures w14:val="none"/>
+        </w:rPr>
+      </w:pPr>
+    </w:p>
+    <w:p>
+      <w:pPr>
+        <w:rPr>
+          <w:rFonts w:ascii="Consolas" w:eastAsia="Times New Roman" w:hAnsi="Consolas" w:cs="Courier New"/>
+          <w:b/>
+          <w:bCs/>
+          <w:kern w:val="0"/>
+          <w:sz w:val="18"/>
+          <w:szCs w:val="18"/>
+          <w14:ligatures w14:val="none"/>
+        </w:rPr>
+      </w:pPr>
+      <w:r>
+        <w:rPr>
+          <w:rFonts w:ascii="Consolas" w:eastAsia="Times New Roman" w:hAnsi="Consolas" w:cs="Courier New"/>
+          <w:b/>
+          <w:bCs/>
+          <w:kern w:val="0"/>
+          <w:sz w:val="18"/>
+          <w:szCs w:val="18"/>
+          <w14:ligatures w14:val="none"/>
+        </w:rPr>
+        <w:t>fetch('/your-audio-endpoint')</w:t>
+      </w:r>
+    </w:p>
+    <w:p>
+      <w:pPr>
+        <w:rPr>
+          <w:rFonts w:ascii="Consolas" w:eastAsia="Times New Roman" w:hAnsi="Consolas" w:cs="Courier New"/>
+          <w:b/>
+          <w:bCs/>
+          <w:kern w:val="0"/>
+          <w:sz w:val="18"/>
+          <w:szCs w:val="18"/>
+          <w14:ligatures w14:val="none"/>
+        </w:rPr>
+      </w:pPr>
+      <w:r>
+        <w:rPr>
+          <w:rFonts w:ascii="Consolas" w:eastAsia="Times New Roman" w:hAnsi="Consolas" w:cs="Courier New"/>
+          <w:b/>
+          <w:bCs/>
+          <w:kern w:val="0"/>
+          <w:sz w:val="18"/>
+          <w:szCs w:val="18"/>
+          <w14:ligatures w14:val="none"/>
+        </w:rPr>
+        <w:t xml:space="preserve">  .then(response =&gt; response.blob())</w:t>
+      </w:r>
+    </w:p>
+    <w:p>
+      <w:pPr>
+        <w:rPr>
+          <w:rFonts w:ascii="Consolas" w:eastAsia="Times New Roman" w:hAnsi="Consolas" w:cs="Courier New"/>
+          <w:b/>
+          <w:bCs/>
+          <w:kern w:val="0"/>
+          <w:sz w:val="18"/>
+          <w:szCs w:val="18"/>
+          <w14:ligatures w14:val="none"/>
+        </w:rPr>
+      </w:pPr>
+      <w:r>
+        <w:rPr>
+          <w:rFonts w:ascii="Consolas" w:eastAsia="Times New Roman" w:hAnsi="Consolas" w:cs="Courier New"/>
+          <w:b/>
+          <w:bCs/>
+          <w:kern w:val="0"/>
+          <w:sz w:val="18"/>
+          <w:szCs w:val="18"/>
+          <w14:ligatures w14:val="none"/>
+        </w:rPr>
+        <w:t xml:space="preserve">  .then(blob =&gt; {</w:t>
+      </w:r>
+    </w:p>
+    <w:p>
+      <w:pPr>
+        <w:rPr>
+          <w:rFonts w:ascii="Consolas" w:eastAsia="Times New Roman" w:hAnsi="Consolas" w:cs="Courier New"/>
+          <w:b/>
+          <w:bCs/>
+          <w:kern w:val="0"/>
+          <w:sz w:val="18"/>
+          <w:szCs w:val="18"/>
+          <w14:ligatures w14:val="none"/>
+        </w:rPr>
+      </w:pPr>
+      <w:r>
+        <w:rPr>
+          <w:rFonts w:ascii="Consolas" w:eastAsia="Times New Roman" w:hAnsi="Consolas" w:cs="Courier New"/>
+          <w:b/>
+          <w:bCs/>
+          <w:kern w:val="0"/>
+          <w:sz w:val="18"/>
+          <w:szCs w:val="18"/>
+          <w14:ligatures w14:val="none"/>
+        </w:rPr>
+        <w:t xml:space="preserve">    const objectURL = URL.createObjectURL(blob);</w:t>
+      </w:r>
+    </w:p>
+    <w:p>
+      <w:pPr>
+        <w:rPr>
+          <w:rFonts w:ascii="Consolas" w:eastAsia="Times New Roman" w:hAnsi="Consolas" w:cs="Courier New"/>
+          <w:b/>
+          <w:bCs/>
+          <w:kern w:val="0"/>
+          <w:sz w:val="18"/>
+          <w:szCs w:val="18"/>
+          <w14:ligatures w14:val="none"/>
+        </w:rPr>
+      </w:pPr>
+      <w:r>
+        <w:rPr>
+          <w:rFonts w:ascii="Consolas" w:eastAsia="Times New Roman" w:hAnsi="Consolas" w:cs="Courier New"/>
+          <w:b/>
+          <w:bCs/>
+          <w:kern w:val="0"/>
+          <w:sz w:val="18"/>
+          <w:szCs w:val="18"/>
+          <w14:ligatures w14:val="none"/>
+        </w:rPr>
+        <w:t xml:space="preserve">    audioPlayer.src = objectURL;</w:t>
+      </w:r>
+    </w:p>
+    <w:p>
+      <w:pPr>
+        <w:rPr>
+          <w:rFonts w:ascii="Consolas" w:eastAsia="Times New Roman" w:hAnsi="Consolas" w:cs="Courier New"/>
+          <w:b/>
+          <w:bCs/>
+          <w:kern w:val="0"/>
+          <w:sz w:val="18"/>
+          <w:szCs w:val="18"/>
+          <w14:ligatures w14:val="none"/>
+        </w:rPr>
+      </w:pPr>
+      <w:r>
+        <w:rPr>
+          <w:rFonts w:ascii="Consolas" w:eastAsia="Times New Roman" w:hAnsi="Consolas" w:cs="Courier New"/>
+          <w:b/>
+          <w:bCs/>
+          <w:kern w:val="0"/>
+          <w:sz w:val="18"/>
+          <w:szCs w:val="18"/>
+          <w14:ligatures w14:val="none"/>
+        </w:rPr>
+        <w:t xml:space="preserve">  })</w:t>
+      </w:r>
+    </w:p>
+    <w:p>
+      <w:pPr>
+        <w:rPr>
+          <w:rFonts w:ascii="Consolas" w:eastAsia="Times New Roman" w:hAnsi="Consolas" w:cs="Courier New"/>
+          <w:b/>
+          <w:bCs/>
+          <w:kern w:val="0"/>
+          <w:sz w:val="18"/>
+          <w:szCs w:val="18"/>
+          <w14:ligatures w14:val="none"/>
+        </w:rPr>
+      </w:pPr>
+      <w:r>
+        <w:rPr>
+          <w:rFonts w:ascii="Consolas" w:eastAsia="Times New Roman" w:hAnsi="Consolas" w:cs="Courier New"/>
+          <w:b/>
+          <w:bCs/>
+          <w:kern w:val="0"/>
+          <w:sz w:val="18"/>
+          <w:szCs w:val="18"/>
+          <w14:ligatures w14:val="none"/>
+        </w:rPr>
+        <w:t xml:space="preserve">  .catch(error =&gt; console.error('Error fetching audio:', error));</w:t>
+      </w:r>
+    </w:p>
+    <w:p>
+      <w:pPr>
+        <w:rPr>
+          <w:rFonts w:ascii="Consolas" w:eastAsia="Times New Roman" w:hAnsi="Consolas" w:cs="Courier New"/>
+          <w:b/>
+          <w:bCs/>
+          <w:kern w:val="0"/>
+          <w:sz w:val="18"/>
+          <w:szCs w:val="18"/>
+          <w14:ligatures w14:val="none"/>
+        </w:rPr>
+      </w:pPr>
+    </w:p>
+    <w:p>
+      <w:pPr>
+        <w:shd w:val="clear" w:color="auto" w:fill="1F1F1F"/>
+        <w:spacing w:line="285" w:lineRule="atLeast"/>
+        <w:rPr>
+          <w:rFonts w:ascii="Consolas" w:eastAsia="Times New Roman" w:hAnsi="Consolas" w:cs="Times New Roman"/>
+          <w:color w:val="CCCCCC"/>
+          <w:kern w:val="0"/>
+          <w:sz w:val="21"/>
+          <w:szCs w:val="21"/>
+          <w14:ligatures w14:val="none"/>
+        </w:rPr>
+      </w:pPr>
+      <w:r>
+        <w:rPr>
+          <w:rFonts w:ascii="Consolas" w:eastAsia="Times New Roman" w:hAnsi="Consolas" w:cs="Courier New"/>
+          <w:b/>
+          <w:bCs/>
+          <w:kern w:val="0"/>
+          <w:sz w:val="18"/>
+          <w:szCs w:val="18"/>
+          <w14:ligatures w14:val="none"/>
+        </w:rPr>
+        <w:t>If any error occurred during the audio fetch</w:t>
+      </w:r>
+      <w:r>
+        <w:rPr>
+          <w:rFonts w:ascii="Consolas" w:eastAsia="Times New Roman" w:hAnsi="Consolas" w:cs="Courier New"/>
+          <w:b/>
+          <w:bCs/>
+          <w:kern w:val="0"/>
+          <w:sz w:val="18"/>
+          <w:szCs w:val="18"/>
+          <w14:ligatures w14:val="none"/>
+        </w:rPr>
+        <w:br/>
+      </w:r>
+      <w:r>
+        <w:rPr>
+          <w:rFonts w:ascii="Consolas" w:eastAsia="Times New Roman" w:hAnsi="Consolas" w:cs="Courier New"/>
+          <w:b/>
+          <w:bCs/>
+          <w:kern w:val="0"/>
+          <w:sz w:val="18"/>
+          <w:szCs w:val="18"/>
+          <w14:ligatures w14:val="none"/>
+        </w:rPr>
+        <w:br/>
+      </w:r>
+      <w:r>
+        <w:rPr>
+          <w:rFonts w:ascii="Consolas" w:eastAsia="Times New Roman" w:hAnsi="Consolas" w:cs="Times New Roman"/>
+          <w:color w:val="CCCCCC"/>
+          <w:kern w:val="0"/>
+          <w:sz w:val="21"/>
+          <w:szCs w:val="21"/>
+          <w14:ligatures w14:val="none"/>
+        </w:rPr>
+        <w:t>{</w:t>
+      </w:r>
+    </w:p>
+    <w:p>
+      <w:pPr>
+        <w:shd w:val="clear" w:color="auto" w:fill="1F1F1F"/>
+        <w:spacing w:after="0" w:line="285" w:lineRule="atLeast"/>
+        <w:rPr>
+          <w:rFonts w:ascii="Consolas" w:eastAsia="Times New Roman" w:hAnsi="Consolas" w:cs="Times New Roman"/>
+          <w:color w:val="CCCCCC"/>
+          <w:kern w:val="0"/>
+          <w:sz w:val="21"/>
+          <w:szCs w:val="21"/>
+          <w14:ligatures w14:val="none"/>
+        </w:rPr>
+      </w:pPr>
+      <w:r>
+        <w:rPr>
+          <w:rFonts w:ascii="Consolas" w:eastAsia="Times New Roman" w:hAnsi="Consolas" w:cs="Times New Roman"/>
+          <w:color w:val="CCCCCC"/>
+          <w:kern w:val="0"/>
+          <w:sz w:val="21"/>
+          <w:szCs w:val="21"/>
+          <w14:ligatures w14:val="none"/>
+        </w:rPr>
+        <w:t xml:space="preserve">            </w:t>
+      </w:r>
+      <w:r>
+        <w:rPr>
+          <w:rFonts w:ascii="Consolas" w:eastAsia="Times New Roman" w:hAnsi="Consolas" w:cs="Times New Roman"/>
+          <w:color w:val="CE9178"/>
+          <w:kern w:val="0"/>
+          <w:sz w:val="21"/>
+          <w:szCs w:val="21"/>
+          <w14:ligatures w14:val="none"/>
+        </w:rPr>
+        <w:t>"status"</w:t>
+      </w:r>
+      <w:r>
+        <w:rPr>
+          <w:rFonts w:ascii="Consolas" w:eastAsia="Times New Roman" w:hAnsi="Consolas" w:cs="Times New Roman"/>
+          <w:color w:val="CCCCCC"/>
+          <w:kern w:val="0"/>
+          <w:sz w:val="21"/>
+          <w:szCs w:val="21"/>
+          <w14:ligatures w14:val="none"/>
+        </w:rPr>
+        <w:t xml:space="preserve">: </w:t>
+      </w:r>
+      <w:r>
+        <w:rPr>
+          <w:rFonts w:ascii="Consolas" w:eastAsia="Times New Roman" w:hAnsi="Consolas" w:cs="Times New Roman"/>
+          <w:color w:val="CE9178"/>
+          <w:kern w:val="0"/>
+          <w:sz w:val="21"/>
+          <w:szCs w:val="21"/>
+          <w14:ligatures w14:val="none"/>
+        </w:rPr>
+        <w:t>"failed"</w:t>
+      </w:r>
+      <w:r>
+        <w:rPr>
+          <w:rFonts w:ascii="Consolas" w:eastAsia="Times New Roman" w:hAnsi="Consolas" w:cs="Times New Roman"/>
+          <w:color w:val="CCCCCC"/>
+          <w:kern w:val="0"/>
+          <w:sz w:val="21"/>
+          <w:szCs w:val="21"/>
+          <w14:ligatures w14:val="none"/>
+        </w:rPr>
+        <w:t>,</w:t>
+      </w:r>
+    </w:p>
+    <w:p>
+      <w:pPr>
+        <w:shd w:val="clear" w:color="auto" w:fill="1F1F1F"/>
+        <w:spacing w:after="0" w:line="285" w:lineRule="atLeast"/>
+        <w:rPr>
+          <w:rFonts w:ascii="Consolas" w:eastAsia="Times New Roman" w:hAnsi="Consolas" w:cs="Times New Roman"/>
+          <w:color w:val="CCCCCC"/>
+          <w:kern w:val="0"/>
+          <w:sz w:val="21"/>
+          <w:szCs w:val="21"/>
+          <w14:ligatures w14:val="none"/>
+        </w:rPr>
+      </w:pPr>
+      <w:r>
+        <w:rPr>
+          <w:rFonts w:ascii="Consolas" w:eastAsia="Times New Roman" w:hAnsi="Consolas" w:cs="Times New Roman"/>
+          <w:color w:val="CCCCCC"/>
+          <w:kern w:val="0"/>
+          <w:sz w:val="21"/>
+          <w:szCs w:val="21"/>
+          <w14:ligatures w14:val="none"/>
+        </w:rPr>
+        <w:t xml:space="preserve">            </w:t>
+      </w:r>
+      <w:r>
+        <w:rPr>
+          <w:rFonts w:ascii="Consolas" w:eastAsia="Times New Roman" w:hAnsi="Consolas" w:cs="Times New Roman"/>
+          <w:color w:val="CE9178"/>
+          <w:kern w:val="0"/>
+          <w:sz w:val="21"/>
+          <w:szCs w:val="21"/>
+          <w14:ligatures w14:val="none"/>
+        </w:rPr>
+        <w:t>"message"</w:t>
+      </w:r>
+      <w:r>
+        <w:rPr>
+          <w:rFonts w:ascii="Consolas" w:eastAsia="Times New Roman" w:hAnsi="Consolas" w:cs="Times New Roman"/>
+          <w:color w:val="CCCCCC"/>
+          <w:kern w:val="0"/>
+          <w:sz w:val="21"/>
+          <w:szCs w:val="21"/>
+          <w14:ligatures w14:val="none"/>
+        </w:rPr>
+        <w:t xml:space="preserve">: </w:t>
+      </w:r>
+      <w:r>
+        <w:rPr>
+          <w:rFonts w:ascii="Consolas" w:eastAsia="Times New Roman" w:hAnsi="Consolas" w:cs="Times New Roman"/>
+          <w:color w:val="CE9178"/>
+          <w:kern w:val="0"/>
+          <w:sz w:val="21"/>
+          <w:szCs w:val="21"/>
+          <w14:ligatures w14:val="none"/>
+        </w:rPr>
+        <w:t>"unable to get audio at this moment"</w:t>
+      </w:r>
+    </w:p>
+    <w:p>
+      <w:pPr>
+        <w:shd w:val="clear" w:color="auto" w:fill="1F1F1F"/>
+        <w:spacing w:after="0" w:line="285" w:lineRule="atLeast"/>
+        <w:rPr>
+          <w:rFonts w:ascii="Consolas" w:eastAsia="Times New Roman" w:hAnsi="Consolas" w:cs="Times New Roman"/>
+          <w:color w:val="CCCCCC"/>
+          <w:kern w:val="0"/>
+          <w:sz w:val="21"/>
+          <w:szCs w:val="21"/>
+          <w14:ligatures w14:val="none"/>
+        </w:rPr>
+      </w:pPr>
+      <w:r>
+        <w:rPr>
+          <w:rFonts w:ascii="Consolas" w:eastAsia="Times New Roman" w:hAnsi="Consolas" w:cs="Times New Roman"/>
+          <w:color w:val="CCCCCC"/>
+          <w:kern w:val="0"/>
+          <w:sz w:val="21"/>
+          <w:szCs w:val="21"/>
+          <w14:ligatures w14:val="none"/>
+        </w:rPr>
+        <w:t>        }</w:t>
+      </w:r>
+    </w:p>
+    <w:p>
+      <w:pPr>
+        <w:shd w:val="clear" w:color="auto" w:fill="1F1F1F"/>
+        <w:spacing w:after="0" w:line="285" w:lineRule="atLeast"/>
+        <w:rPr>
+          <w:rFonts w:ascii="Consolas" w:eastAsia="Times New Roman" w:hAnsi="Consolas" w:cs="Times New Roman"/>
+          <w:color w:val="CCCCCC"/>
+          <w:kern w:val="0"/>
+          <w:sz w:val="21"/>
+          <w:szCs w:val="21"/>
+          <w14:ligatures w14:val="none"/>
+        </w:rPr>
+      </w:pPr>
+    </w:p>
+    <w:p>
+      <w:pPr>
+        <w:rPr>
+          <w:rFonts w:ascii="Consolas" w:eastAsia="Times New Roman" w:hAnsi="Consolas" w:cs="Courier New"/>
+          <w:b/>
+          <w:bCs/>
+          <w:kern w:val="0"/>
+          <w:sz w:val="18"/>
+          <w:szCs w:val="18"/>
+          <w14:ligatures w14:val="none"/>
+        </w:rPr>
+      </w:pPr>
+    </w:p>
+    <w:p>
+      <w:pPr>
+        <w:rPr>
+          <w:rFonts w:ascii="Consolas" w:eastAsia="Times New Roman" w:hAnsi="Consolas" w:cs="Courier New"/>
+          <w:b/>
+          <w:bCs/>
+          <w:kern w:val="0"/>
+          <w:sz w:val="18"/>
+          <w:szCs w:val="18"/>
+          <w14:ligatures w14:val="none"/>
+        </w:rPr>
+      </w:pPr>
+    </w:p>
+    <w:p>
+      <w:pPr>
+        <w:pStyle w:val="HTMLPreformatted"/>
+        <w:shd w:val="clear" w:color="auto" w:fill="333333"/>
+        <w:rPr>
+          <w:b/>
+          <w:bCs/>
+          <w:color w:val="FFFFFF"/>
+          <w:sz w:val="18"/>
+          <w:szCs w:val="18"/>
+        </w:rPr>
+      </w:pPr>
+      <w:r>
+        <w:rPr>
+          <w:b/>
+          <w:bCs/>
+          <w:color w:val="FFFFFF"/>
+          <w:sz w:val="18"/>
+          <w:szCs w:val="18"/>
+        </w:rPr>
+        <w:t>http://127.0.0.1:8081/getaudio</w:t>
+      </w:r>
+    </w:p>
+    <w:p>
+      <w:pPr>
+        <w:pStyle w:val="Heading4"/>
+        <w:spacing w:before="0"/>
+        <w:rPr>
+          <w:rFonts w:ascii="Arial" w:hAnsi="Arial" w:cs="Arial"/>
+          <w:color w:val="3B4151"/>
+          <w:sz w:val="21"/>
+          <w:szCs w:val="21"/>
+        </w:rPr>
+      </w:pPr>
+      <w:r>
+        <w:rPr>
+          <w:rFonts w:ascii="Arial" w:hAnsi="Arial" w:cs="Arial"/>
+          <w:color w:val="3B4151"/>
+          <w:sz w:val="21"/>
+          <w:szCs w:val="21"/>
+        </w:rPr>
+        <w:t>Request body</w:t>
+      </w:r>
+    </w:p>
+    <w:p>
+      <w:pPr>
+        <w:rPr>
+          <w:rFonts w:ascii="Arial" w:hAnsi="Arial" w:cs="Arial"/>
+          <w:color w:val="3B4151"/>
+          <w:sz w:val="27"/>
+          <w:szCs w:val="27"/>
+        </w:rPr>
+      </w:pPr>
+      <w:r>
+        <w:rPr>
+          <w:rFonts w:ascii="Arial" w:hAnsi="Arial" w:cs="Arial"/>
+          <w:color w:val="3B4151"/>
+          <w:sz w:val="27"/>
+          <w:szCs w:val="27"/>
+        </w:rPr>
+        <w:t>application/json</w:t>
+      </w:r>
+    </w:p>
+    <w:p>
+      <w:pPr>
+        <w:pStyle w:val="tabitem"/>
+        <w:numPr>
+          <w:ilvl w:val="0"/>
+          <w:numId w:val="2"/>
+        </w:numPr>
+        <w:rPr>
+          <w:rFonts w:ascii="Arial" w:hAnsi="Arial" w:cs="Arial"/>
+          <w:b/>
+          <w:bCs/>
+          <w:color w:val="3B4151"/>
+          <w:sz w:val="18"/>
+          <w:szCs w:val="18"/>
+        </w:rPr>
+      </w:pPr>
+      <w:r>
+        <w:rPr>
+          <w:rFonts w:ascii="Arial" w:hAnsi="Arial" w:cs="Arial"/>
+          <w:b/>
+          <w:bCs/>
+          <w:color w:val="3B4151"/>
+          <w:sz w:val="18"/>
+          <w:szCs w:val="18"/>
+        </w:rPr>
+        <w:t>Example Value</w:t>
+      </w:r>
+    </w:p>
+    <w:p>
+      <w:pPr>
+        <w:pStyle w:val="tabitem"/>
+        <w:numPr>
+          <w:ilvl w:val="0"/>
+          <w:numId w:val="2"/>
+        </w:numPr>
+        <w:rPr>
+          <w:rFonts w:ascii="Arial" w:hAnsi="Arial" w:cs="Arial"/>
+          <w:color w:val="3B4151"/>
+          <w:sz w:val="18"/>
+          <w:szCs w:val="18"/>
+        </w:rPr>
+      </w:pPr>
+      <w:r>
+        <w:rPr>
+          <w:rFonts w:ascii="Arial" w:hAnsi="Arial" w:cs="Arial"/>
+          <w:color w:val="3B4151"/>
+          <w:sz w:val="18"/>
+          <w:szCs w:val="18"/>
+        </w:rPr>
+        <w:t>Schema</w:t>
+      </w:r>
+    </w:p>
+    <w:p>
+      <w:pPr>
+        <w:pStyle w:val="HTMLPreformatted"/>
+        <w:shd w:val="clear" w:color="auto" w:fill="333333"/>
+        <w:wordWrap w:val="0"/>
+        <w:rPr>
+          <w:rStyle w:val="HTMLCode"/>
+          <w:rFonts w:ascii="Consolas" w:hAnsi="Consolas"/>
+          <w:b/>
+          <w:bCs/>
+          <w:color w:val="FFFFFF"/>
+          <w:sz w:val="18"/>
+          <w:szCs w:val="18"/>
+        </w:rPr>
+      </w:pPr>
+      <w:r>
+        <w:rPr>
+          <w:rStyle w:val="HTMLCode"/>
+          <w:rFonts w:ascii="Consolas" w:hAnsi="Consolas"/>
+          <w:b/>
+          <w:bCs/>
+          <w:color w:val="FFFFFF"/>
+          <w:sz w:val="18"/>
+          <w:szCs w:val="18"/>
+        </w:rPr>
+        <w:t>{</w:t>
+      </w:r>
+    </w:p>
+    <w:p>
+      <w:pPr>
+        <w:pStyle w:val="HTMLPreformatted"/>
+        <w:shd w:val="clear" w:color="auto" w:fill="333333"/>
+        <w:wordWrap w:val="0"/>
+        <w:rPr>
+          <w:rStyle w:val="HTMLCode"/>
+          <w:rFonts w:ascii="Consolas" w:hAnsi="Consolas"/>
+          <w:b/>
+          <w:bCs/>
+          <w:color w:val="FFFFFF"/>
+          <w:sz w:val="18"/>
+          <w:szCs w:val="18"/>
+        </w:rPr>
+      </w:pPr>
+      <w:r>
+        <w:rPr>
+          <w:rStyle w:val="HTMLCode"/>
+          <w:rFonts w:ascii="Consolas" w:hAnsi="Consolas"/>
+          <w:b/>
+          <w:bCs/>
+          <w:color w:val="FFFFFF"/>
+          <w:sz w:val="18"/>
+          <w:szCs w:val="18"/>
+        </w:rPr>
+        <w:t xml:space="preserve">  </w:t>
+      </w:r>
+      <w:r>
+        <w:rPr>
+          <w:rStyle w:val="hljs-attr"/>
+          <w:rFonts w:ascii="Consolas" w:hAnsi="Consolas"/>
+          <w:b/>
+          <w:bCs/>
+          <w:color w:val="FFFFFF"/>
+          <w:sz w:val="18"/>
+          <w:szCs w:val="18"/>
+        </w:rPr>
+        <w:t>"</w:t>
+      </w:r>
+      <w:r>
+        <w:rPr>
+          <w:rStyle w:val="hljs-attr"/>
+          <w:rFonts w:ascii="Consolas" w:hAnsi="Consolas"/>
+          <w:b/>
+          <w:bCs/>
+          <w:color w:val="FFFFFF"/>
+          <w:sz w:val="18"/>
+          <w:szCs w:val="18"/>
+        </w:rPr>
+        <w:t>preferred</w:t>
+      </w:r>
+      <w:r>
+        <w:rPr>
+          <w:rStyle w:val="hljs-attr"/>
+          <w:rFonts w:ascii="Consolas" w:hAnsi="Consolas"/>
+          <w:b/>
+          <w:bCs/>
+          <w:color w:val="FFFFFF"/>
+          <w:sz w:val="18"/>
+          <w:szCs w:val="18"/>
+        </w:rPr>
+        <w:t>_name"</w:t>
+      </w:r>
+      <w:r>
+        <w:rPr>
+          <w:rStyle w:val="HTMLCode"/>
+          <w:rFonts w:ascii="Consolas" w:hAnsi="Consolas"/>
+          <w:b/>
+          <w:bCs/>
+          <w:color w:val="FFFFFF"/>
+          <w:sz w:val="18"/>
+          <w:szCs w:val="18"/>
+        </w:rPr>
+        <w:t xml:space="preserve">: </w:t>
+      </w:r>
+      <w:r>
+        <w:rPr>
+          <w:rStyle w:val="HTMLCode"/>
+          <w:rFonts w:ascii="Consolas" w:hAnsi="Consolas"/>
+          <w:b/>
+          <w:bCs/>
+          <w:color w:val="A2FCA2"/>
+          <w:sz w:val="18"/>
+          <w:szCs w:val="18"/>
+        </w:rPr>
+        <w:t>"winston"</w:t>
+      </w:r>
+    </w:p>
+    <w:p>
+      <w:pPr>
+        <w:pStyle w:val="HTMLPreformatted"/>
+        <w:shd w:val="clear" w:color="auto" w:fill="333333"/>
+        <w:rPr>
+          <w:b/>
+          <w:bCs/>
+          <w:color w:val="FFFFFF"/>
+          <w:sz w:val="18"/>
+          <w:szCs w:val="18"/>
+        </w:rPr>
+      </w:pPr>
+      <w:r>
+        <w:rPr>
+          <w:rStyle w:val="HTMLCode"/>
+          <w:rFonts w:ascii="Consolas" w:hAnsi="Consolas"/>
+          <w:b/>
+          <w:bCs/>
+          <w:color w:val="FFFFFF"/>
+          <w:sz w:val="18"/>
+          <w:szCs w:val="18"/>
+        </w:rPr>
+        <w:t>}</w:t>
+      </w:r>
+      <w:r>
+        <w:rPr>
+          <w:rStyle w:val="HTMLCode"/>
+          <w:rFonts w:ascii="Consolas" w:hAnsi="Consolas"/>
+          <w:b/>
+          <w:bCs/>
+          <w:color w:val="FFFFFF"/>
+          <w:sz w:val="18"/>
+          <w:szCs w:val="18"/>
+        </w:rPr>
+        <w:t xml:space="preserve"> </w:t>
+      </w:r>
+    </w:p>
+    <w:p>
+      <w:pPr>
+        <w:rPr>
+          <w:rFonts w:ascii="Consolas" w:eastAsia="Times New Roman" w:hAnsi="Consolas" w:cs="Courier New"/>
+          <w:b/>
+          <w:bCs/>
+          <w:kern w:val="0"/>
+          <w:sz w:val="18"/>
+          <w:szCs w:val="18"/>
+          <w14:ligatures w14:val="none"/>
+        </w:rPr>
+      </w:pPr>
+      <w:r>
+        <w:rPr>
+          <w:rFonts w:ascii="Consolas" w:eastAsia="Times New Roman" w:hAnsi="Consolas" w:cs="Courier New"/>
+          <w:b/>
+          <w:bCs/>
+          <w:kern w:val="0"/>
+          <w:sz w:val="18"/>
+          <w:szCs w:val="18"/>
+          <w14:ligatures w14:val="none"/>
+        </w:rPr>
+        <w:t>Response will stream the audio directly, just return the steam.</w:t>
+      </w:r>
+    </w:p>
+    <w:p>
+      <w:pPr>
+        <w:rPr>
+          <w:rFonts w:ascii="Consolas" w:eastAsia="Times New Roman" w:hAnsi="Consolas" w:cs="Courier New"/>
+          <w:b/>
+          <w:bCs/>
+          <w:kern w:val="0"/>
+          <w:sz w:val="18"/>
+          <w:szCs w:val="18"/>
+          <w14:ligatures w14:val="none"/>
+        </w:rPr>
+      </w:pPr>
+    </w:p>
+    <w:p>
+      <w:pPr>
+        <w:rPr>
+          <w:rFonts w:ascii="Consolas" w:eastAsia="Times New Roman" w:hAnsi="Consolas" w:cs="Courier New"/>
+          <w:b/>
+          <w:bCs/>
+          <w:kern w:val="0"/>
+          <w:sz w:val="18"/>
+          <w:szCs w:val="18"/>
+          <w14:ligatures w14:val="none"/>
+        </w:rPr>
+      </w:pPr>
+      <w:r>
+        <w:rPr>
+          <w:rFonts w:ascii="Consolas" w:eastAsia="Times New Roman" w:hAnsi="Consolas" w:cs="Courier New"/>
+          <w:b/>
+          <w:bCs/>
+          <w:kern w:val="0"/>
+          <w:sz w:val="18"/>
+          <w:szCs w:val="18"/>
+          <w14:ligatures w14:val="none"/>
+        </w:rPr>
+        <w:t>Below is the code that might help you see what we are sending</w:t>
+      </w:r>
+      <w:r>
+        <w:rPr>
+          <w:rFonts w:ascii="Consolas" w:eastAsia="Times New Roman" w:hAnsi="Consolas" w:cs="Courier New"/>
+          <w:b/>
+          <w:bCs/>
+          <w:kern w:val="0"/>
+          <w:sz w:val="18"/>
+          <w:szCs w:val="18"/>
+          <w14:ligatures w14:val="none"/>
+        </w:rPr>
+        <w:br/>
+      </w:r>
+    </w:p>
+    <w:p>
+      <w:pPr>
+        <w:rPr>
+          <w:rFonts w:ascii="Consolas" w:eastAsia="Times New Roman" w:hAnsi="Consolas" w:cs="Courier New"/>
+          <w:b/>
+          <w:bCs/>
+          <w:kern w:val="0"/>
+          <w:sz w:val="18"/>
+          <w:szCs w:val="18"/>
+          <w14:ligatures w14:val="none"/>
+        </w:rPr>
+      </w:pPr>
+      <w:r>
+        <w:rPr>
+          <w:rFonts w:ascii="Consolas" w:eastAsia="Times New Roman" w:hAnsi="Consolas" w:cs="Courier New"/>
+          <w:b/>
+          <w:bCs/>
+          <w:kern w:val="0"/>
+          <w:sz w:val="18"/>
+          <w:szCs w:val="18"/>
+          <w14:ligatures w14:val="none"/>
+        </w:rPr>
+        <w:t>HTML</w:t>
+      </w:r>
+      <w:r>
+        <w:rPr>
+          <w:rFonts w:ascii="Consolas" w:eastAsia="Times New Roman" w:hAnsi="Consolas" w:cs="Courier New"/>
+          <w:b/>
+          <w:bCs/>
+          <w:kern w:val="0"/>
+          <w:sz w:val="18"/>
+          <w:szCs w:val="18"/>
+          <w14:ligatures w14:val="none"/>
+        </w:rPr>
+        <w:br/>
+      </w:r>
+      <w:r>
+        <w:rPr>
+          <w:rFonts w:ascii="Consolas" w:eastAsia="Times New Roman" w:hAnsi="Consolas" w:cs="Courier New"/>
+          <w:b/>
+          <w:bCs/>
+          <w:kern w:val="0"/>
+          <w:sz w:val="18"/>
+          <w:szCs w:val="18"/>
+          <w14:ligatures w14:val="none"/>
+        </w:rPr>
+        <w:t>&lt;audio id="audioPlayer" controls&gt;</w:t>
+      </w:r>
+    </w:p>
+    <w:p>
+      <w:pPr>
+        <w:spacing w:after="0" w:line="240" w:lineRule="auto"/>
+        <w:rPr>
+          <w:rFonts w:ascii="Consolas" w:eastAsia="Times New Roman" w:hAnsi="Consolas" w:cs="Courier New"/>
+          <w:b/>
+          <w:bCs/>
+          <w:kern w:val="0"/>
+          <w:sz w:val="18"/>
+          <w:szCs w:val="18"/>
+          <w14:ligatures w14:val="none"/>
+        </w:rPr>
+      </w:pPr>
+      <w:r>
+        <w:rPr>
+          <w:rFonts w:ascii="Consolas" w:eastAsia="Times New Roman" w:hAnsi="Consolas" w:cs="Courier New"/>
+          <w:b/>
+          <w:bCs/>
+          <w:kern w:val="0"/>
+          <w:sz w:val="18"/>
+          <w:szCs w:val="18"/>
+          <w14:ligatures w14:val="none"/>
+        </w:rPr>
+        <w:t xml:space="preserve">  Your browser does not support the audio element.</w:t>
+      </w:r>
+    </w:p>
+    <w:p>
+      <w:pPr>
+        <w:rPr>
+          <w:rFonts w:ascii="Consolas" w:eastAsia="Times New Roman" w:hAnsi="Consolas" w:cs="Courier New"/>
+          <w:b/>
+          <w:bCs/>
+          <w:kern w:val="0"/>
+          <w:sz w:val="18"/>
+          <w:szCs w:val="18"/>
+          <w14:ligatures w14:val="none"/>
+        </w:rPr>
+      </w:pPr>
+      <w:r>
+        <w:rPr>
+          <w:rFonts w:ascii="Consolas" w:eastAsia="Times New Roman" w:hAnsi="Consolas" w:cs="Courier New"/>
+          <w:b/>
+          <w:bCs/>
+          <w:kern w:val="0"/>
+          <w:sz w:val="18"/>
+          <w:szCs w:val="18"/>
+          <w14:ligatures w14:val="none"/>
+        </w:rPr>
+        <w:t>&lt;/audio&gt;</w:t>
+      </w:r>
+    </w:p>
+    <w:p>
+      <w:pPr>
+        <w:rPr>
+          <w:rFonts w:ascii="Consolas" w:eastAsia="Times New Roman" w:hAnsi="Consolas" w:cs="Courier New"/>
+          <w:b/>
+          <w:bCs/>
+          <w:kern w:val="0"/>
+          <w:sz w:val="18"/>
+          <w:szCs w:val="18"/>
+          <w14:ligatures w14:val="none"/>
+        </w:rPr>
+      </w:pPr>
+    </w:p>
+    <w:p>
+      <w:pPr>
+        <w:rPr>
+          <w:rFonts w:ascii="Consolas" w:eastAsia="Times New Roman" w:hAnsi="Consolas" w:cs="Courier New"/>
+          <w:b/>
+          <w:bCs/>
+          <w:kern w:val="0"/>
+          <w:sz w:val="18"/>
+          <w:szCs w:val="18"/>
+          <w14:ligatures w14:val="none"/>
+        </w:rPr>
+      </w:pPr>
+      <w:r>
+        <w:rPr>
+          <w:rFonts w:ascii="Consolas" w:eastAsia="Times New Roman" w:hAnsi="Consolas" w:cs="Courier New"/>
+          <w:b/>
+          <w:bCs/>
+          <w:kern w:val="0"/>
+          <w:sz w:val="18"/>
+          <w:szCs w:val="18"/>
+          <w14:ligatures w14:val="none"/>
+        </w:rPr>
+        <w:t>Javascript/typescript</w:t>
+      </w:r>
+      <w:r>
+        <w:rPr>
+          <w:rFonts w:ascii="Consolas" w:eastAsia="Times New Roman" w:hAnsi="Consolas" w:cs="Courier New"/>
+          <w:b/>
+          <w:bCs/>
+          <w:kern w:val="0"/>
+          <w:sz w:val="18"/>
+          <w:szCs w:val="18"/>
+          <w14:ligatures w14:val="none"/>
+        </w:rPr>
+        <w:br/>
+      </w:r>
+      <w:r>
+        <w:rPr>
+          <w:rFonts w:ascii="Consolas" w:eastAsia="Times New Roman" w:hAnsi="Consolas" w:cs="Courier New"/>
+          <w:b/>
+          <w:bCs/>
+          <w:kern w:val="0"/>
+          <w:sz w:val="18"/>
+          <w:szCs w:val="18"/>
+          <w14:ligatures w14:val="none"/>
+        </w:rPr>
+        <w:t>const audioPlayer = document.getElementById('audioPlayer');</w:t>
+      </w:r>
+    </w:p>
+    <w:p>
+      <w:pPr>
+        <w:rPr>
+          <w:rFonts w:ascii="Consolas" w:eastAsia="Times New Roman" w:hAnsi="Consolas" w:cs="Courier New"/>
+          <w:b/>
+          <w:bCs/>
+          <w:kern w:val="0"/>
+          <w:sz w:val="18"/>
+          <w:szCs w:val="18"/>
+          <w14:ligatures w14:val="none"/>
+        </w:rPr>
+      </w:pPr>
+    </w:p>
+    <w:p>
+      <w:pPr>
+        <w:rPr>
+          <w:rFonts w:ascii="Consolas" w:eastAsia="Times New Roman" w:hAnsi="Consolas" w:cs="Courier New"/>
+          <w:b/>
+          <w:bCs/>
+          <w:kern w:val="0"/>
+          <w:sz w:val="18"/>
+          <w:szCs w:val="18"/>
+          <w14:ligatures w14:val="none"/>
+        </w:rPr>
+      </w:pPr>
+      <w:r>
+        <w:rPr>
+          <w:rFonts w:ascii="Consolas" w:eastAsia="Times New Roman" w:hAnsi="Consolas" w:cs="Courier New"/>
+          <w:b/>
+          <w:bCs/>
+          <w:kern w:val="0"/>
+          <w:sz w:val="18"/>
+          <w:szCs w:val="18"/>
+          <w14:ligatures w14:val="none"/>
+        </w:rPr>
+        <w:t>fetch('/your-audio-endpoint')</w:t>
+      </w:r>
+    </w:p>
+    <w:p>
+      <w:pPr>
+        <w:rPr>
+          <w:rFonts w:ascii="Consolas" w:eastAsia="Times New Roman" w:hAnsi="Consolas" w:cs="Courier New"/>
+          <w:b/>
+          <w:bCs/>
+          <w:kern w:val="0"/>
+          <w:sz w:val="18"/>
+          <w:szCs w:val="18"/>
+          <w14:ligatures w14:val="none"/>
+        </w:rPr>
+      </w:pPr>
+      <w:r>
+        <w:rPr>
+          <w:rFonts w:ascii="Consolas" w:eastAsia="Times New Roman" w:hAnsi="Consolas" w:cs="Courier New"/>
+          <w:b/>
+          <w:bCs/>
+          <w:kern w:val="0"/>
+          <w:sz w:val="18"/>
+          <w:szCs w:val="18"/>
+          <w14:ligatures w14:val="none"/>
+        </w:rPr>
+        <w:t xml:space="preserve">  .then(response =&gt; response.blob())</w:t>
+      </w:r>
+    </w:p>
+    <w:p>
+      <w:pPr>
+        <w:rPr>
+          <w:rFonts w:ascii="Consolas" w:eastAsia="Times New Roman" w:hAnsi="Consolas" w:cs="Courier New"/>
+          <w:b/>
+          <w:bCs/>
+          <w:kern w:val="0"/>
+          <w:sz w:val="18"/>
+          <w:szCs w:val="18"/>
+          <w14:ligatures w14:val="none"/>
+        </w:rPr>
+      </w:pPr>
+      <w:r>
+        <w:rPr>
+          <w:rFonts w:ascii="Consolas" w:eastAsia="Times New Roman" w:hAnsi="Consolas" w:cs="Courier New"/>
+          <w:b/>
+          <w:bCs/>
+          <w:kern w:val="0"/>
+          <w:sz w:val="18"/>
+          <w:szCs w:val="18"/>
+          <w14:ligatures w14:val="none"/>
+        </w:rPr>
+        <w:t xml:space="preserve">  .then(blob =&gt; {</w:t>
+      </w:r>
+    </w:p>
+    <w:p>
+      <w:pPr>
+        <w:rPr>
+          <w:rFonts w:ascii="Consolas" w:eastAsia="Times New Roman" w:hAnsi="Consolas" w:cs="Courier New"/>
+          <w:b/>
+          <w:bCs/>
+          <w:kern w:val="0"/>
+          <w:sz w:val="18"/>
+          <w:szCs w:val="18"/>
+          <w14:ligatures w14:val="none"/>
+        </w:rPr>
+      </w:pPr>
+      <w:r>
+        <w:rPr>
+          <w:rFonts w:ascii="Consolas" w:eastAsia="Times New Roman" w:hAnsi="Consolas" w:cs="Courier New"/>
+          <w:b/>
+          <w:bCs/>
+          <w:kern w:val="0"/>
+          <w:sz w:val="18"/>
+          <w:szCs w:val="18"/>
+          <w14:ligatures w14:val="none"/>
+        </w:rPr>
+        <w:t xml:space="preserve">    const objectURL = URL.createObjectURL(blob);</w:t>
+      </w:r>
+    </w:p>
+    <w:p>
+      <w:pPr>
+        <w:rPr>
+          <w:rFonts w:ascii="Consolas" w:eastAsia="Times New Roman" w:hAnsi="Consolas" w:cs="Courier New"/>
+          <w:b/>
+          <w:bCs/>
+          <w:kern w:val="0"/>
+          <w:sz w:val="18"/>
+          <w:szCs w:val="18"/>
+          <w14:ligatures w14:val="none"/>
+        </w:rPr>
+      </w:pPr>
+      <w:r>
+        <w:rPr>
+          <w:rFonts w:ascii="Consolas" w:eastAsia="Times New Roman" w:hAnsi="Consolas" w:cs="Courier New"/>
+          <w:b/>
+          <w:bCs/>
+          <w:kern w:val="0"/>
+          <w:sz w:val="18"/>
+          <w:szCs w:val="18"/>
+          <w14:ligatures w14:val="none"/>
+        </w:rPr>
+        <w:t xml:space="preserve">    audioPlayer.src = objectURL;</w:t>
+      </w:r>
+    </w:p>
+    <w:p>
+      <w:pPr>
+        <w:rPr>
+          <w:rFonts w:ascii="Consolas" w:eastAsia="Times New Roman" w:hAnsi="Consolas" w:cs="Courier New"/>
+          <w:b/>
+          <w:bCs/>
+          <w:kern w:val="0"/>
+          <w:sz w:val="18"/>
+          <w:szCs w:val="18"/>
+          <w14:ligatures w14:val="none"/>
+        </w:rPr>
+      </w:pPr>
+      <w:r>
+        <w:rPr>
+          <w:rFonts w:ascii="Consolas" w:eastAsia="Times New Roman" w:hAnsi="Consolas" w:cs="Courier New"/>
+          <w:b/>
+          <w:bCs/>
+          <w:kern w:val="0"/>
+          <w:sz w:val="18"/>
+          <w:szCs w:val="18"/>
+          <w14:ligatures w14:val="none"/>
+        </w:rPr>
+        <w:t xml:space="preserve">  })</w:t>
+      </w:r>
+    </w:p>
+    <w:p>
+      <w:pPr>
+        <w:rPr>
+          <w:rFonts w:ascii="Consolas" w:eastAsia="Times New Roman" w:hAnsi="Consolas" w:cs="Courier New"/>
+          <w:b/>
+          <w:bCs/>
+          <w:kern w:val="0"/>
+          <w:sz w:val="18"/>
+          <w:szCs w:val="18"/>
+          <w14:ligatures w14:val="none"/>
+        </w:rPr>
+      </w:pPr>
+      <w:r>
+        <w:rPr>
+          <w:rFonts w:ascii="Consolas" w:eastAsia="Times New Roman" w:hAnsi="Consolas" w:cs="Courier New"/>
+          <w:b/>
+          <w:bCs/>
+          <w:kern w:val="0"/>
+          <w:sz w:val="18"/>
+          <w:szCs w:val="18"/>
+          <w14:ligatures w14:val="none"/>
+        </w:rPr>
+        <w:t xml:space="preserve">  .catch(error =&gt; console.error('Error fetching audio:', error));</w:t>
+      </w:r>
+    </w:p>
+    <w:p>
+      <w:pPr>
+        <w:rPr>
+          <w:rFonts w:ascii="Consolas" w:eastAsia="Times New Roman" w:hAnsi="Consolas" w:cs="Courier New"/>
+          <w:b/>
+          <w:bCs/>
+          <w:color w:val="FFFFFF"/>
+          <w:kern w:val="0"/>
+          <w:sz w:val="18"/>
+          <w:szCs w:val="18"/>
+          <w14:ligatures w14:val="none"/>
+        </w:rPr>
+      </w:pPr>
+      <w:r>
+        <w:rPr>
+          <w:rFonts w:ascii="Consolas" w:eastAsia="Times New Roman" w:hAnsi="Consolas" w:cs="Courier New"/>
+          <w:b/>
+          <w:bCs/>
+          <w:color w:val="FFFFFF"/>
+          <w:kern w:val="0"/>
+          <w:sz w:val="18"/>
+          <w:szCs w:val="18"/>
+          <w14:ligatures w14:val="none"/>
+        </w:rPr>
+        <w:t>}</w:t>
+      </w:r>
+    </w:p>
+    <w:p>
+      <w:pPr>
+        <w:shd w:val="clear" w:color="auto" w:fill="1F1F1F"/>
+        <w:spacing w:line="285" w:lineRule="atLeast"/>
+        <w:rPr>
+          <w:rFonts w:ascii="Consolas" w:eastAsia="Times New Roman" w:hAnsi="Consolas" w:cs="Times New Roman"/>
+          <w:color w:val="CCCCCC"/>
+          <w:kern w:val="0"/>
+          <w:sz w:val="21"/>
+          <w:szCs w:val="21"/>
+          <w14:ligatures w14:val="none"/>
+        </w:rPr>
+      </w:pPr>
+      <w:r>
+        <w:rPr>
+          <w:rFonts w:ascii="Consolas" w:eastAsia="Times New Roman" w:hAnsi="Consolas" w:cs="Courier New"/>
+          <w:b/>
+          <w:bCs/>
+          <w:kern w:val="0"/>
+          <w:sz w:val="18"/>
+          <w:szCs w:val="18"/>
+          <w14:ligatures w14:val="none"/>
+        </w:rPr>
+        <w:br/>
+      </w:r>
+      <w:r>
+        <w:rPr>
+          <w:rFonts w:ascii="Consolas" w:eastAsia="Times New Roman" w:hAnsi="Consolas" w:cs="Times New Roman"/>
+          <w:color w:val="CCCCCC"/>
+          <w:kern w:val="0"/>
+          <w:sz w:val="21"/>
+          <w:szCs w:val="21"/>
+          <w14:ligatures w14:val="none"/>
+        </w:rPr>
+        <w:t>{</w:t>
+      </w:r>
+    </w:p>
+    <w:p>
+      <w:pPr>
+        <w:shd w:val="clear" w:color="auto" w:fill="1F1F1F"/>
+        <w:spacing w:after="0" w:line="285" w:lineRule="atLeast"/>
+        <w:rPr>
+          <w:rFonts w:ascii="Consolas" w:eastAsia="Times New Roman" w:hAnsi="Consolas" w:cs="Times New Roman"/>
+          <w:color w:val="CCCCCC"/>
+          <w:kern w:val="0"/>
+          <w:sz w:val="21"/>
+          <w:szCs w:val="21"/>
+          <w14:ligatures w14:val="none"/>
+        </w:rPr>
+      </w:pPr>
+      <w:r>
+        <w:rPr>
+          <w:rFonts w:ascii="Consolas" w:eastAsia="Times New Roman" w:hAnsi="Consolas" w:cs="Times New Roman"/>
+          <w:color w:val="CCCCCC"/>
+          <w:kern w:val="0"/>
+          <w:sz w:val="21"/>
+          <w:szCs w:val="21"/>
+          <w14:ligatures w14:val="none"/>
+        </w:rPr>
+        <w:t xml:space="preserve">            </w:t>
+      </w:r>
+      <w:r>
+        <w:rPr>
+          <w:rFonts w:ascii="Consolas" w:eastAsia="Times New Roman" w:hAnsi="Consolas" w:cs="Times New Roman"/>
+          <w:color w:val="CE9178"/>
+          <w:kern w:val="0"/>
+          <w:sz w:val="21"/>
+          <w:szCs w:val="21"/>
+          <w14:ligatures w14:val="none"/>
+        </w:rPr>
+        <w:t>"status"</w:t>
+      </w:r>
+      <w:r>
+        <w:rPr>
+          <w:rFonts w:ascii="Consolas" w:eastAsia="Times New Roman" w:hAnsi="Consolas" w:cs="Times New Roman"/>
+          <w:color w:val="CCCCCC"/>
+          <w:kern w:val="0"/>
+          <w:sz w:val="21"/>
+          <w:szCs w:val="21"/>
+          <w14:ligatures w14:val="none"/>
+        </w:rPr>
+        <w:t xml:space="preserve">: </w:t>
+      </w:r>
+      <w:r>
+        <w:rPr>
+          <w:rFonts w:ascii="Consolas" w:eastAsia="Times New Roman" w:hAnsi="Consolas" w:cs="Times New Roman"/>
+          <w:color w:val="CE9178"/>
+          <w:kern w:val="0"/>
+          <w:sz w:val="21"/>
+          <w:szCs w:val="21"/>
+          <w14:ligatures w14:val="none"/>
+        </w:rPr>
+        <w:t>"failed"</w:t>
+      </w:r>
+      <w:r>
+        <w:rPr>
+          <w:rFonts w:ascii="Consolas" w:eastAsia="Times New Roman" w:hAnsi="Consolas" w:cs="Times New Roman"/>
+          <w:color w:val="CCCCCC"/>
+          <w:kern w:val="0"/>
+          <w:sz w:val="21"/>
+          <w:szCs w:val="21"/>
+          <w14:ligatures w14:val="none"/>
+        </w:rPr>
+        <w:t>,</w:t>
+      </w:r>
+    </w:p>
+    <w:p>
+      <w:pPr>
+        <w:shd w:val="clear" w:color="auto" w:fill="1F1F1F"/>
+        <w:spacing w:after="0" w:line="285" w:lineRule="atLeast"/>
+        <w:rPr>
+          <w:rFonts w:ascii="Consolas" w:eastAsia="Times New Roman" w:hAnsi="Consolas" w:cs="Times New Roman"/>
+          <w:color w:val="CCCCCC"/>
+          <w:kern w:val="0"/>
+          <w:sz w:val="21"/>
+          <w:szCs w:val="21"/>
+          <w14:ligatures w14:val="none"/>
+        </w:rPr>
+      </w:pPr>
+      <w:r>
+        <w:rPr>
+          <w:rFonts w:ascii="Consolas" w:eastAsia="Times New Roman" w:hAnsi="Consolas" w:cs="Times New Roman"/>
+          <w:color w:val="CCCCCC"/>
+          <w:kern w:val="0"/>
+          <w:sz w:val="21"/>
+          <w:szCs w:val="21"/>
+          <w14:ligatures w14:val="none"/>
+        </w:rPr>
+        <w:t xml:space="preserve">            </w:t>
+      </w:r>
+      <w:r>
+        <w:rPr>
+          <w:rFonts w:ascii="Consolas" w:eastAsia="Times New Roman" w:hAnsi="Consolas" w:cs="Times New Roman"/>
+          <w:color w:val="CE9178"/>
+          <w:kern w:val="0"/>
+          <w:sz w:val="21"/>
+          <w:szCs w:val="21"/>
+          <w14:ligatures w14:val="none"/>
+        </w:rPr>
+        <w:t>"message"</w:t>
+      </w:r>
+      <w:r>
+        <w:rPr>
+          <w:rFonts w:ascii="Consolas" w:eastAsia="Times New Roman" w:hAnsi="Consolas" w:cs="Times New Roman"/>
+          <w:color w:val="CCCCCC"/>
+          <w:kern w:val="0"/>
+          <w:sz w:val="21"/>
+          <w:szCs w:val="21"/>
+          <w14:ligatures w14:val="none"/>
+        </w:rPr>
+        <w:t xml:space="preserve">: </w:t>
+      </w:r>
+      <w:r>
+        <w:rPr>
+          <w:rFonts w:ascii="Consolas" w:eastAsia="Times New Roman" w:hAnsi="Consolas" w:cs="Times New Roman"/>
+          <w:color w:val="CE9178"/>
+          <w:kern w:val="0"/>
+          <w:sz w:val="21"/>
+          <w:szCs w:val="21"/>
+          <w14:ligatures w14:val="none"/>
+        </w:rPr>
+        <w:t>"unable to get audio at this moment"</w:t>
+      </w:r>
+    </w:p>
+    <w:p>
+      <w:pPr>
+        <w:shd w:val="clear" w:color="auto" w:fill="1F1F1F"/>
+        <w:spacing w:after="0" w:line="285" w:lineRule="atLeast"/>
+        <w:rPr>
+          <w:rFonts w:ascii="Consolas" w:eastAsia="Times New Roman" w:hAnsi="Consolas" w:cs="Times New Roman"/>
+          <w:color w:val="CCCCCC"/>
+          <w:kern w:val="0"/>
+          <w:sz w:val="21"/>
+          <w:szCs w:val="21"/>
+          <w14:ligatures w14:val="none"/>
+        </w:rPr>
+      </w:pPr>
+      <w:r>
+        <w:rPr>
+          <w:rFonts w:ascii="Consolas" w:eastAsia="Times New Roman" w:hAnsi="Consolas" w:cs="Times New Roman"/>
+          <w:color w:val="CCCCCC"/>
+          <w:kern w:val="0"/>
+          <w:sz w:val="21"/>
+          <w:szCs w:val="21"/>
+          <w14:ligatures w14:val="none"/>
+        </w:rPr>
+        <w:t>        }</w:t>
+      </w:r>
+    </w:p>
+    <w:p>
+      <w:pPr>
+        <w:rPr>
+          <w:rFonts w:ascii="Consolas" w:eastAsia="Times New Roman" w:hAnsi="Consolas" w:cs="Courier New"/>
+          <w:b/>
+          <w:bCs/>
+          <w:kern w:val="0"/>
+          <w:sz w:val="18"/>
+          <w:szCs w:val="18"/>
+          <w14:ligatures w14:val="none"/>
+        </w:rPr>
+      </w:pPr>
     </w:p>
     <w:sectPr>
       <w:pgSz w:w="12240" w:h="15840"/>
@@ -11927,9 +13821,9 @@
 <file path=word/numbering.xml><?xml version="1.0" encoding="utf-8"?>
 <w:numbering xmlns:wpc="http://schemas.microsoft.com/office/word/2010/wordprocessingCanvas" xmlns:cx="http://schemas.microsoft.com/office/drawing/2014/chartex" xmlns:cx1="http://schemas.microsoft.com/office/drawing/2015/9/8/chartex" xmlns:cx2="http://schemas.microsoft.com/office/drawing/2015/10/21/chartex" xmlns:cx3="http://schemas.microsoft.com/office/drawing/2016/5/9/chartex" xmlns:cx4="http://schemas.microsoft.com/office/drawing/2016/5/10/chartex" xmlns:cx5="http://schemas.microsoft.com/office/drawing/2016/5/11/chartex" xmlns:cx6="http://schemas.microsoft.com/office/drawing/2016/5/12/chartex" xmlns:cx7="http://schemas.microsoft.com/office/drawing/2016/5/13/chartex" xmlns:cx8="http://schemas.microsoft.com/office/drawing/2016/5/14/chartex" xmlns:mc="http://schemas.openxmlformats.org/markup-compatibility/2006" xmlns:aink="http://schemas.microsoft.com/office/drawing/2016/ink" xmlns:am3d="http://schemas.microsoft.com/office/drawing/2017/model3d" xmlns:o="urn:schemas-microsoft-com:office:office" xmlns:oel="http://schemas.microsoft.com/office/2019/extlst" xmlns:r="http://schemas.openxmlformats.org/officeDocument/2006/relationships" xmlns:m="http://schemas.openxmlformats.org/officeDocument/2006/math" xmlns:v="urn:schemas-microsoft-com:vml" xmlns:wp14="http://schemas.microsoft.com/office/word/2010/wordprocessingDrawing" xmlns:wp="http://schemas.openxmlformats.org/drawingml/2006/wordprocessingDrawing" xmlns:w10="urn:schemas-microsoft-com:office:word" xmlns:w="http://schemas.openxmlformats.org/wordprocessingml/2006/main" xmlns:w14="http://schemas.microsoft.com/office/word/2010/wordml" xmlns:w15="http://schemas.microsoft.com/office/word/2012/wordml" xmlns:w16cex="http://schemas.microsoft.com/office/word/2018/wordml/cex" xmlns:w16cid="http://schemas.microsoft.com/office/word/2016/wordml/cid" xmlns:w16="http://schemas.microsoft.com/office/word/2018/wordml" xmlns:w16sdtdh="http://schemas.microsoft.com/office/word/2020/wordml/sdtdatahash" xmlns:w16se="http://schemas.microsoft.com/office/word/2015/wordml/symex" xmlns:wpg="http://schemas.microsoft.com/office/word/2010/wordprocessingGroup" xmlns:wpi="http://schemas.microsoft.com/office/word/2010/wordprocessingInk" xmlns:wne="http://schemas.microsoft.com/office/word/2006/wordml" xmlns:wps="http://schemas.microsoft.com/office/word/2010/wordprocessingShape" mc:Ignorable="w14 w15 w16se w16cid w16 w16cex w16sdtdh wp14">
   <w:abstractNum w:abstractNumId="0" w15:restartNumberingAfterBreak="0">
-    <w:nsid w:val="54CA1944"/>
+    <w:nsid w:val="06493F18"/>
     <w:multiLevelType w:val="multilevel"/>
-    <w:tmpl w:val="D5D85124"/>
+    <w:tmpl w:val="93E2DB56"/>
     <w:lvl w:ilvl="0">
       <w:start w:val="1"/>
       <w:numFmt w:val="bullet"/>
@@ -12075,7 +13969,159 @@
       </w:rPr>
     </w:lvl>
   </w:abstractNum>
+  <w:abstractNum w:abstractNumId="1" w15:restartNumberingAfterBreak="0">
+    <w:nsid w:val="54CA1944"/>
+    <w:multiLevelType w:val="multilevel"/>
+    <w:tmpl w:val="D5D85124"/>
+    <w:lvl w:ilvl="0">
+      <w:start w:val="1"/>
+      <w:numFmt w:val="bullet"/>
+      <w:lvlText w:val=""/>
+      <w:lvlJc w:val="left"/>
+      <w:pPr>
+        <w:tabs>
+          <w:tab w:val="num" w:pos="720"/>
+        </w:tabs>
+        <w:ind w:left="720" w:hanging="360"/>
+      </w:pPr>
+      <w:rPr>
+        <w:rFonts w:ascii="Symbol" w:hAnsi="Symbol" w:hint="default"/>
+        <w:sz w:val="20"/>
+      </w:rPr>
+    </w:lvl>
+    <w:lvl w:ilvl="1" w:tentative="1">
+      <w:start w:val="1"/>
+      <w:numFmt w:val="bullet"/>
+      <w:lvlText w:val="o"/>
+      <w:lvlJc w:val="left"/>
+      <w:pPr>
+        <w:tabs>
+          <w:tab w:val="num" w:pos="1440"/>
+        </w:tabs>
+        <w:ind w:left="1440" w:hanging="360"/>
+      </w:pPr>
+      <w:rPr>
+        <w:rFonts w:ascii="Courier New" w:hAnsi="Courier New" w:hint="default"/>
+        <w:sz w:val="20"/>
+      </w:rPr>
+    </w:lvl>
+    <w:lvl w:ilvl="2" w:tentative="1">
+      <w:start w:val="1"/>
+      <w:numFmt w:val="bullet"/>
+      <w:lvlText w:val=""/>
+      <w:lvlJc w:val="left"/>
+      <w:pPr>
+        <w:tabs>
+          <w:tab w:val="num" w:pos="2160"/>
+        </w:tabs>
+        <w:ind w:left="2160" w:hanging="360"/>
+      </w:pPr>
+      <w:rPr>
+        <w:rFonts w:ascii="Wingdings" w:hAnsi="Wingdings" w:hint="default"/>
+        <w:sz w:val="20"/>
+      </w:rPr>
+    </w:lvl>
+    <w:lvl w:ilvl="3" w:tentative="1">
+      <w:start w:val="1"/>
+      <w:numFmt w:val="bullet"/>
+      <w:lvlText w:val=""/>
+      <w:lvlJc w:val="left"/>
+      <w:pPr>
+        <w:tabs>
+          <w:tab w:val="num" w:pos="2880"/>
+        </w:tabs>
+        <w:ind w:left="2880" w:hanging="360"/>
+      </w:pPr>
+      <w:rPr>
+        <w:rFonts w:ascii="Wingdings" w:hAnsi="Wingdings" w:hint="default"/>
+        <w:sz w:val="20"/>
+      </w:rPr>
+    </w:lvl>
+    <w:lvl w:ilvl="4" w:tentative="1">
+      <w:start w:val="1"/>
+      <w:numFmt w:val="bullet"/>
+      <w:lvlText w:val=""/>
+      <w:lvlJc w:val="left"/>
+      <w:pPr>
+        <w:tabs>
+          <w:tab w:val="num" w:pos="3600"/>
+        </w:tabs>
+        <w:ind w:left="3600" w:hanging="360"/>
+      </w:pPr>
+      <w:rPr>
+        <w:rFonts w:ascii="Wingdings" w:hAnsi="Wingdings" w:hint="default"/>
+        <w:sz w:val="20"/>
+      </w:rPr>
+    </w:lvl>
+    <w:lvl w:ilvl="5" w:tentative="1">
+      <w:start w:val="1"/>
+      <w:numFmt w:val="bullet"/>
+      <w:lvlText w:val=""/>
+      <w:lvlJc w:val="left"/>
+      <w:pPr>
+        <w:tabs>
+          <w:tab w:val="num" w:pos="4320"/>
+        </w:tabs>
+        <w:ind w:left="4320" w:hanging="360"/>
+      </w:pPr>
+      <w:rPr>
+        <w:rFonts w:ascii="Wingdings" w:hAnsi="Wingdings" w:hint="default"/>
+        <w:sz w:val="20"/>
+      </w:rPr>
+    </w:lvl>
+    <w:lvl w:ilvl="6" w:tentative="1">
+      <w:start w:val="1"/>
+      <w:numFmt w:val="bullet"/>
+      <w:lvlText w:val=""/>
+      <w:lvlJc w:val="left"/>
+      <w:pPr>
+        <w:tabs>
+          <w:tab w:val="num" w:pos="5040"/>
+        </w:tabs>
+        <w:ind w:left="5040" w:hanging="360"/>
+      </w:pPr>
+      <w:rPr>
+        <w:rFonts w:ascii="Wingdings" w:hAnsi="Wingdings" w:hint="default"/>
+        <w:sz w:val="20"/>
+      </w:rPr>
+    </w:lvl>
+    <w:lvl w:ilvl="7" w:tentative="1">
+      <w:start w:val="1"/>
+      <w:numFmt w:val="bullet"/>
+      <w:lvlText w:val=""/>
+      <w:lvlJc w:val="left"/>
+      <w:pPr>
+        <w:tabs>
+          <w:tab w:val="num" w:pos="5760"/>
+        </w:tabs>
+        <w:ind w:left="5760" w:hanging="360"/>
+      </w:pPr>
+      <w:rPr>
+        <w:rFonts w:ascii="Wingdings" w:hAnsi="Wingdings" w:hint="default"/>
+        <w:sz w:val="20"/>
+      </w:rPr>
+    </w:lvl>
+    <w:lvl w:ilvl="8" w:tentative="1">
+      <w:start w:val="1"/>
+      <w:numFmt w:val="bullet"/>
+      <w:lvlText w:val=""/>
+      <w:lvlJc w:val="left"/>
+      <w:pPr>
+        <w:tabs>
+          <w:tab w:val="num" w:pos="6480"/>
+        </w:tabs>
+        <w:ind w:left="6480" w:hanging="360"/>
+      </w:pPr>
+      <w:rPr>
+        <w:rFonts w:ascii="Wingdings" w:hAnsi="Wingdings" w:hint="default"/>
+        <w:sz w:val="20"/>
+      </w:rPr>
+    </w:lvl>
+  </w:abstractNum>
   <w:num w:numId="1" w16cid:durableId="735981782">
+    <w:abstractNumId w:val="1"/>
+  </w:num>
+  <w:num w:numId="2" w16cid:durableId="2079208904">
     <w:abstractNumId w:val="0"/>
   </w:num>
 </w:numbering>
@@ -12481,6 +14527,7 @@
   <w:style w:type="paragraph" w:default="1" w:styleId="Normal">
     <w:name w:val="Normal"/>
     <w:qFormat/>
+    <w:rsid w:val="00104DA8"/>
   </w:style>
   <w:style w:type="paragraph" w:styleId="Heading4">
     <w:name w:val="heading 4"/>
@@ -12690,6 +14737,21 @@
       <w:iCs/>
       <w:color w:val="2F5496" w:themeColor="accent1" w:themeShade="BF"/>
     </w:rPr>
+  </w:style>
+  <w:style w:type="character" w:customStyle="1" w:styleId="hljs-tag">
+    <w:name w:val="hljs-tag"/>
+    <w:basedOn w:val="DefaultParagraphFont"/>
+    <w:rsid w:val="00104DA8"/>
+  </w:style>
+  <w:style w:type="character" w:customStyle="1" w:styleId="hljs-name">
+    <w:name w:val="hljs-name"/>
+    <w:basedOn w:val="DefaultParagraphFont"/>
+    <w:rsid w:val="00104DA8"/>
+  </w:style>
+  <w:style w:type="character" w:customStyle="1" w:styleId="hljs-string">
+    <w:name w:val="hljs-string"/>
+    <w:basedOn w:val="DefaultParagraphFont"/>
+    <w:rsid w:val="00104DA8"/>
   </w:style>
 </w:styles>
 </file>

</xml_diff>